<commit_message>
Updated InterviewQuestions doc with version containing my answers downloaded from google docs
</commit_message>
<xml_diff>
--- a/InterviewQuestions.docx
+++ b/InterviewQuestions.docx
@@ -1214,7 +1214,7 @@
         </w:rPr>
         <w:t xml:space="preserve">5.</w:t>
         <w:tab/>
-        <w:t xml:space="preserve">Depends on the database design but selecting all fields with SELECT * could be retrieving a lot of unnecessary data if the table has a lot of fields, could be possible performance improvements made by just selecting the fields that are required. (Though if the table itself only has 5 fields this wouldn’t matter).  Using </w:t>
+        <w:t xml:space="preserve">Depends on the database design but selecting all fields with SELECT * could be retrieving a lot of unnecessary data if the table has a lot of fields, could be possible performance improvements made by just selecting the fields that are required. (Though if the table itself only has 5 fields this wouldn’t matter).</w:t>
       </w:r>
     </w:p>
     <w:p>
@@ -1241,6 +1241,51 @@
         <w:t xml:space="preserve">7.</w:t>
         <w:tab/>
         <w:t xml:space="preserve">You could refactor the code so that there is a separate GetCustomerDetails(string id) function in a class library that handles the database call and returns a CustomerDetails object containing the information.  The CustomerDetails object could then be used as a model and returned to the view rather than using ViewBag and would also be available for any other places in the application that require the same data to be retrieved.</w:t>
+      </w:r>
+    </w:p>
+    <w:p>
+      <w:pPr>
+        <w:rPr/>
+      </w:pPr>
+      <w:r>
+        <w:rPr>
+          <w:rtl w:val="0"/>
+        </w:rPr>
+        <w:t xml:space="preserve">8.</w:t>
+        <w:tab/>
+        <w:t xml:space="preserve">Using </w:t>
+      </w:r>
+      <w:r>
+        <w:rPr>
+          <w:rtl w:val="0"/>
+        </w:rPr>
+        <w:t xml:space="preserve">(</w:t>
+      </w:r>
+      <w:r>
+        <w:rPr>
+          <w:rtl w:val="0"/>
+        </w:rPr>
+        <w:t xml:space="preserve">string</w:t>
+      </w:r>
+      <w:r>
+        <w:rPr>
+          <w:rtl w:val="0"/>
+        </w:rPr>
+        <w:t xml:space="preserve">)reader[0] etc could be problematic especially combined with Select *.  If the table got changed or recreated with columns in a different order you could end up with the first column retrieved being ID. Safer to use reader.getOrdinal(‘columnName’)] to get the relevant int for the column name and then use that value to retrieve the data</w:t>
+      </w:r>
+      <w:r>
+        <w:rPr>
+          <w:rFonts w:ascii="Consolas" w:cs="Consolas" w:eastAsia="Consolas" w:hAnsi="Consolas"/>
+          <w:sz w:val="19"/>
+          <w:szCs w:val="19"/>
+          <w:rtl w:val="0"/>
+        </w:rPr>
+        <w:t xml:space="preserve">.</w:t>
+      </w:r>
+      <w:r>
+        <w:rPr>
+          <w:rtl w:val="0"/>
+        </w:rPr>
       </w:r>
     </w:p>
     <w:p>
@@ -1338,6 +1383,46 @@
     </w:p>
     <w:p>
       <w:pPr>
+        <w:spacing w:after="0" w:before="280" w:line="240" w:lineRule="auto"/>
+        <w:rPr/>
+      </w:pPr>
+      <w:r>
+        <w:rPr>
+          <w:rtl w:val="0"/>
+        </w:rPr>
+        <w:t xml:space="preserve">GET </w:t>
+        <w:tab/>
+      </w:r>
+      <w:hyperlink r:id="rId9">
+        <w:r>
+          <w:rPr>
+            <w:color w:val="0563c1"/>
+            <w:u w:val="single"/>
+            <w:rtl w:val="0"/>
+          </w:rPr>
+          <w:t xml:space="preserve">https://made-up-api.com/</w:t>
+        </w:r>
+      </w:hyperlink>
+      <w:r>
+        <w:rPr>
+          <w:rtl w:val="0"/>
+        </w:rPr>
+        <w:t xml:space="preserve">v1/customers</w:t>
+      </w:r>
+    </w:p>
+    <w:p>
+      <w:pPr>
+        <w:spacing w:after="0" w:before="280" w:line="240" w:lineRule="auto"/>
+        <w:rPr/>
+      </w:pPr>
+      <w:r>
+        <w:rPr>
+          <w:rtl w:val="0"/>
+        </w:rPr>
+      </w:r>
+    </w:p>
+    <w:p>
+      <w:pPr>
         <w:numPr>
           <w:ilvl w:val="0"/>
           <w:numId w:val="1"/>
@@ -1358,6 +1443,58 @@
     </w:p>
     <w:p>
       <w:pPr>
+        <w:spacing w:after="0" w:before="280" w:line="240" w:lineRule="auto"/>
+        <w:rPr/>
+      </w:pPr>
+      <w:r>
+        <w:rPr>
+          <w:rtl w:val="0"/>
+        </w:rPr>
+        <w:t xml:space="preserve">GET</w:t>
+        <w:tab/>
+        <w:t xml:space="preserve"> </w:t>
+      </w:r>
+      <w:hyperlink r:id="rId10">
+        <w:r>
+          <w:rPr>
+            <w:color w:val="0563c1"/>
+            <w:u w:val="single"/>
+            <w:rtl w:val="0"/>
+          </w:rPr>
+          <w:t xml:space="preserve">https://made-up-api.com/</w:t>
+        </w:r>
+      </w:hyperlink>
+      <w:r>
+        <w:rPr>
+          <w:rtl w:val="0"/>
+        </w:rPr>
+        <w:t xml:space="preserve">v1/order/25</w:t>
+      </w:r>
+    </w:p>
+    <w:p>
+      <w:pPr>
+        <w:spacing w:after="0" w:before="280" w:line="240" w:lineRule="auto"/>
+        <w:rPr/>
+      </w:pPr>
+      <w:r>
+        <w:rPr>
+          <w:rtl w:val="0"/>
+        </w:rPr>
+      </w:r>
+    </w:p>
+    <w:p>
+      <w:pPr>
+        <w:spacing w:after="0" w:before="0" w:line="240" w:lineRule="auto"/>
+        <w:rPr/>
+      </w:pPr>
+      <w:r>
+        <w:rPr>
+          <w:rtl w:val="0"/>
+        </w:rPr>
+      </w:r>
+    </w:p>
+    <w:p>
+      <w:pPr>
         <w:numPr>
           <w:ilvl w:val="0"/>
           <w:numId w:val="1"/>
@@ -1378,6 +1515,67 @@
     </w:p>
     <w:p>
       <w:pPr>
+        <w:spacing w:after="0" w:before="0" w:line="240" w:lineRule="auto"/>
+        <w:rPr/>
+      </w:pPr>
+      <w:r>
+        <w:rPr>
+          <w:rtl w:val="0"/>
+        </w:rPr>
+      </w:r>
+    </w:p>
+    <w:p>
+      <w:pPr>
+        <w:spacing w:after="0" w:before="0" w:line="240" w:lineRule="auto"/>
+        <w:rPr/>
+      </w:pPr>
+      <w:r>
+        <w:rPr>
+          <w:rtl w:val="0"/>
+        </w:rPr>
+        <w:t xml:space="preserve">DELETE  </w:t>
+      </w:r>
+      <w:hyperlink r:id="rId11">
+        <w:r>
+          <w:rPr>
+            <w:color w:val="0563c1"/>
+            <w:u w:val="single"/>
+            <w:rtl w:val="0"/>
+          </w:rPr>
+          <w:t xml:space="preserve">https://made-up-api.com/</w:t>
+        </w:r>
+      </w:hyperlink>
+      <w:r>
+        <w:rPr>
+          <w:rtl w:val="0"/>
+        </w:rPr>
+        <w:t xml:space="preserve">v1/customer/133</w:t>
+      </w:r>
+    </w:p>
+    <w:p>
+      <w:pPr>
+        <w:spacing w:after="0" w:before="0" w:line="240" w:lineRule="auto"/>
+        <w:rPr/>
+      </w:pPr>
+      <w:r>
+        <w:rPr>
+          <w:rtl w:val="0"/>
+        </w:rPr>
+      </w:r>
+    </w:p>
+    <w:p>
+      <w:pPr>
+        <w:spacing w:after="0" w:before="0" w:line="240" w:lineRule="auto"/>
+        <w:rPr/>
+      </w:pPr>
+      <w:r>
+        <w:rPr>
+          <w:rtl w:val="0"/>
+        </w:rPr>
+      </w:r>
+    </w:p>
+    <w:p>
+      <w:pPr>
         <w:numPr>
           <w:ilvl w:val="0"/>
           <w:numId w:val="1"/>
@@ -1398,6 +1596,68 @@
     </w:p>
     <w:p>
       <w:pPr>
+        <w:spacing w:after="0" w:before="0" w:line="240" w:lineRule="auto"/>
+        <w:rPr/>
+      </w:pPr>
+      <w:r>
+        <w:rPr>
+          <w:rtl w:val="0"/>
+        </w:rPr>
+      </w:r>
+    </w:p>
+    <w:p>
+      <w:pPr>
+        <w:spacing w:after="0" w:before="0" w:line="240" w:lineRule="auto"/>
+        <w:rPr/>
+      </w:pPr>
+      <w:r>
+        <w:rPr>
+          <w:rtl w:val="0"/>
+        </w:rPr>
+        <w:t xml:space="preserve">PATCH</w:t>
+        <w:tab/>
+      </w:r>
+      <w:hyperlink r:id="rId12">
+        <w:r>
+          <w:rPr>
+            <w:color w:val="0563c1"/>
+            <w:u w:val="single"/>
+            <w:rtl w:val="0"/>
+          </w:rPr>
+          <w:t xml:space="preserve">https://made-up-api.com/</w:t>
+        </w:r>
+      </w:hyperlink>
+      <w:r>
+        <w:rPr>
+          <w:rtl w:val="0"/>
+        </w:rPr>
+        <w:t xml:space="preserve">v1/orders</w:t>
+      </w:r>
+    </w:p>
+    <w:p>
+      <w:pPr>
+        <w:spacing w:after="0" w:before="0" w:line="240" w:lineRule="auto"/>
+        <w:rPr/>
+      </w:pPr>
+      <w:r>
+        <w:rPr>
+          <w:rtl w:val="0"/>
+        </w:rPr>
+      </w:r>
+    </w:p>
+    <w:p>
+      <w:pPr>
+        <w:spacing w:after="0" w:before="0" w:line="240" w:lineRule="auto"/>
+        <w:rPr/>
+      </w:pPr>
+      <w:r>
+        <w:rPr>
+          <w:rtl w:val="0"/>
+        </w:rPr>
+      </w:r>
+    </w:p>
+    <w:p>
+      <w:pPr>
         <w:numPr>
           <w:ilvl w:val="0"/>
           <w:numId w:val="1"/>
@@ -1414,6 +1674,34 @@
           <w:rtl w:val="0"/>
         </w:rPr>
         <w:t xml:space="preserve">Update all fields for the customer with an ID of 1701. </w:t>
+      </w:r>
+    </w:p>
+    <w:p>
+      <w:pPr>
+        <w:spacing w:after="280" w:before="0" w:line="240" w:lineRule="auto"/>
+        <w:rPr/>
+      </w:pPr>
+      <w:r>
+        <w:rPr>
+          <w:rtl w:val="0"/>
+        </w:rPr>
+        <w:t xml:space="preserve">PUT   </w:t>
+      </w:r>
+      <w:hyperlink r:id="rId13">
+        <w:r>
+          <w:rPr>
+            <w:color w:val="0563c1"/>
+            <w:u w:val="single"/>
+            <w:rtl w:val="0"/>
+          </w:rPr>
+          <w:t xml:space="preserve">https://made-up-api.com/</w:t>
+        </w:r>
+      </w:hyperlink>
+      <w:r>
+        <w:rPr>
+          <w:rtl w:val="0"/>
+        </w:rPr>
+        <w:t xml:space="preserve">v1/customer/1701</w:t>
       </w:r>
     </w:p>
     <w:p>

</xml_diff>